<commit_message>
CORS policy plugin details are added
</commit_message>
<xml_diff>
--- a/Coding Test Solution ReadMe.docx
+++ b/Coding Test Solution ReadMe.docx
@@ -1022,23 +1022,91 @@
         <w:rPr>
           <w:lang w:val="en-US"/>
         </w:rPr>
-        <w:t xml:space="preserve">Open the folder </w:t>
-      </w:r>
-      <w:r>
-        <w:rPr>
-          <w:b/>
-          <w:bCs/>
-          <w:i/>
-          <w:iCs/>
-          <w:lang w:val="en-US"/>
-        </w:rPr>
-        <w:t>jwt-react-app</w:t>
-      </w:r>
-      <w:r>
-        <w:rPr>
-          <w:lang w:val="en-US"/>
-        </w:rPr>
-        <w:t xml:space="preserve"> in Visual Studio Code.</w:t>
+        <w:lastRenderedPageBreak/>
+        <w:t xml:space="preserve">Download/install </w:t>
+      </w:r>
+      <w:r>
+        <w:rPr>
+          <w:b/>
+          <w:bCs/>
+          <w:lang w:val="en-US"/>
+        </w:rPr>
+        <w:t>CORS</w:t>
+      </w:r>
+      <w:r>
+        <w:rPr>
+          <w:lang w:val="en-US"/>
+        </w:rPr>
+        <w:t xml:space="preserve"> browser plugin and enable it by clicking on the “C” icon in the browser. This plugin is required only if the API access is blocked by </w:t>
+      </w:r>
+      <w:r>
+        <w:rPr>
+          <w:lang w:val="en-US"/>
+        </w:rPr>
+        <w:t>Cross Origin Resource Sharing (</w:t>
+      </w:r>
+      <w:r>
+        <w:rPr>
+          <w:lang w:val="en-US"/>
+        </w:rPr>
+        <w:t>CORS</w:t>
+      </w:r>
+      <w:r>
+        <w:rPr>
+          <w:lang w:val="en-US"/>
+        </w:rPr>
+        <w:t>)</w:t>
+      </w:r>
+      <w:r>
+        <w:rPr>
+          <w:lang w:val="en-US"/>
+        </w:rPr>
+        <w:t xml:space="preserve"> policy.</w:t>
+      </w:r>
+      <w:r>
+        <w:rPr>
+          <w:lang w:val="en-US"/>
+        </w:rPr>
+        <w:t xml:space="preserve"> </w:t>
+      </w:r>
+      <w:r>
+        <w:rPr>
+          <w:lang w:val="en-US"/>
+        </w:rPr>
+        <w:t xml:space="preserve">All details about the CORS issue and it’s fix and </w:t>
+      </w:r>
+      <w:r>
+        <w:rPr>
+          <w:lang w:val="en-US"/>
+        </w:rPr>
+        <w:t xml:space="preserve">source of </w:t>
+      </w:r>
+      <w:r>
+        <w:rPr>
+          <w:lang w:val="en-US"/>
+        </w:rPr>
+        <w:t>download are mentioned at this URL</w:t>
+      </w:r>
+      <w:r>
+        <w:rPr>
+          <w:lang w:val="en-US"/>
+        </w:rPr>
+        <w:t xml:space="preserve"> = </w:t>
+      </w:r>
+      <w:hyperlink r:id="rId11" w:history="1">
+        <w:r>
+          <w:rPr>
+            <w:rStyle w:val="Hyperlink"/>
+            <w:lang w:val="en-US"/>
+          </w:rPr>
+          <w:t>https://chrome.google.com/webstore/detail/allow-cors-access-control/lhobafahddgcelffkeicbaginigeejlf?hl=en</w:t>
+        </w:r>
+      </w:hyperlink>
+      <w:r>
+        <w:rPr>
+          <w:lang w:val="en-US"/>
+        </w:rPr>
+        <w:t xml:space="preserve"> </w:t>
       </w:r>
     </w:p>
     <w:p>
@@ -1058,7 +1126,42 @@
         <w:rPr>
           <w:lang w:val="en-US"/>
         </w:rPr>
-        <w:lastRenderedPageBreak/>
+        <w:t xml:space="preserve">Open the folder </w:t>
+      </w:r>
+      <w:r>
+        <w:rPr>
+          <w:b/>
+          <w:bCs/>
+          <w:i/>
+          <w:iCs/>
+          <w:lang w:val="en-US"/>
+        </w:rPr>
+        <w:t>jwt-react-app</w:t>
+      </w:r>
+      <w:r>
+        <w:rPr>
+          <w:lang w:val="en-US"/>
+        </w:rPr>
+        <w:t xml:space="preserve"> in Visual Studio Code.</w:t>
+      </w:r>
+    </w:p>
+    <w:p>
+      <w:pPr>
+        <w:pStyle w:val="ListParagraph"/>
+        <w:numPr>
+          <w:ilvl w:val="0"/>
+          <w:numId w:val="3"/>
+        </w:numPr>
+        <w:rPr>
+          <w:b/>
+          <w:bCs/>
+          <w:lang w:val="en-US"/>
+        </w:rPr>
+      </w:pPr>
+      <w:r>
+        <w:rPr>
+          <w:lang w:val="en-US"/>
+        </w:rPr>
         <w:t xml:space="preserve">Open the terminal and run </w:t>
       </w:r>
       <w:r>
@@ -1177,7 +1280,7 @@
         </w:rPr>
         <w:t xml:space="preserve"> = </w:t>
       </w:r>
-      <w:hyperlink r:id="rId11" w:history="1">
+      <w:hyperlink r:id="rId12" w:history="1">
         <w:r>
           <w:rPr>
             <w:rStyle w:val="Hyperlink"/>
@@ -1303,122 +1406,6 @@
             <wp:extent cx="5667375" cy="5000625"/>
             <wp:effectExtent l="0" t="0" r="9525" b="9525"/>
             <wp:docPr id="3" name="Picture 3"/>
-            <wp:cNvGraphicFramePr>
-              <a:graphicFrameLocks xmlns:a="http://schemas.openxmlformats.org/drawingml/2006/main" noChangeAspect="1"/>
-            </wp:cNvGraphicFramePr>
-            <a:graphic xmlns:a="http://schemas.openxmlformats.org/drawingml/2006/main">
-              <a:graphicData uri="http://schemas.openxmlformats.org/drawingml/2006/picture">
-                <pic:pic xmlns:pic="http://schemas.openxmlformats.org/drawingml/2006/picture">
-                  <pic:nvPicPr>
-                    <pic:cNvPr id="1" name=""/>
-                    <pic:cNvPicPr/>
-                  </pic:nvPicPr>
-                  <pic:blipFill>
-                    <a:blip r:embed="rId12"/>
-                    <a:stretch>
-                      <a:fillRect/>
-                    </a:stretch>
-                  </pic:blipFill>
-                  <pic:spPr>
-                    <a:xfrm>
-                      <a:off x="0" y="0"/>
-                      <a:ext cx="5667375" cy="5000625"/>
-                    </a:xfrm>
-                    <a:prstGeom prst="rect">
-                      <a:avLst/>
-                    </a:prstGeom>
-                  </pic:spPr>
-                </pic:pic>
-              </a:graphicData>
-            </a:graphic>
-          </wp:inline>
-        </w:drawing>
-      </w:r>
-    </w:p>
-    <w:p>
-      <w:pPr>
-        <w:pStyle w:val="Heading1"/>
-        <w:rPr>
-          <w:lang w:val="en-US"/>
-        </w:rPr>
-      </w:pPr>
-      <w:r>
-        <w:rPr>
-          <w:lang w:val="en-US"/>
-        </w:rPr>
-        <w:t>Database Details</w:t>
-      </w:r>
-    </w:p>
-    <w:p>
-      <w:r>
-        <w:t xml:space="preserve">In order to keep the back end </w:t>
-      </w:r>
-      <w:r>
-        <w:t>API</w:t>
-      </w:r>
-      <w:r>
-        <w:t xml:space="preserve"> layer simple, entity framework migration approach is used. It creates the </w:t>
-      </w:r>
-      <w:r>
-        <w:t xml:space="preserve">desired database </w:t>
-      </w:r>
-      <w:r>
-        <w:rPr>
-          <w:b/>
-          <w:bCs/>
-          <w:i/>
-          <w:iCs/>
-        </w:rPr>
-        <w:t>FreedomToInsureUserDB</w:t>
-      </w:r>
-      <w:r>
-        <w:rPr>
-          <w:b/>
-          <w:bCs/>
-          <w:i/>
-          <w:iCs/>
-        </w:rPr>
-        <w:t xml:space="preserve"> </w:t>
-      </w:r>
-      <w:r>
-        <w:t xml:space="preserve">in the SQL server. This database have only 1 table called </w:t>
-      </w:r>
-      <w:r>
-        <w:rPr>
-          <w:b/>
-          <w:bCs/>
-          <w:i/>
-          <w:iCs/>
-        </w:rPr>
-        <w:t>User</w:t>
-      </w:r>
-      <w:r>
-        <w:rPr>
-          <w:b/>
-          <w:bCs/>
-          <w:i/>
-          <w:iCs/>
-        </w:rPr>
-        <w:t xml:space="preserve"> </w:t>
-      </w:r>
-      <w:r>
-        <w:t>with the default admin user details (see data). The snapshot is shown below:</w:t>
-      </w:r>
-    </w:p>
-    <w:p>
-      <w:pPr>
-        <w:jc w:val="center"/>
-      </w:pPr>
-      <w:r>
-        <w:rPr>
-          <w:noProof/>
-        </w:rPr>
-        <w:lastRenderedPageBreak/>
-        <w:drawing>
-          <wp:inline distT="0" distB="0" distL="0" distR="0" wp14:anchorId="387C9256" wp14:editId="1E06B3D4">
-            <wp:extent cx="4724400" cy="5857875"/>
-            <wp:effectExtent l="0" t="0" r="0" b="9525"/>
-            <wp:docPr id="4" name="Picture 4"/>
             <wp:cNvGraphicFramePr>
               <a:graphicFrameLocks xmlns:a="http://schemas.openxmlformats.org/drawingml/2006/main" noChangeAspect="1"/>
             </wp:cNvGraphicFramePr>
@@ -1438,6 +1425,122 @@
                   <pic:spPr>
                     <a:xfrm>
                       <a:off x="0" y="0"/>
+                      <a:ext cx="5667375" cy="5000625"/>
+                    </a:xfrm>
+                    <a:prstGeom prst="rect">
+                      <a:avLst/>
+                    </a:prstGeom>
+                  </pic:spPr>
+                </pic:pic>
+              </a:graphicData>
+            </a:graphic>
+          </wp:inline>
+        </w:drawing>
+      </w:r>
+    </w:p>
+    <w:p>
+      <w:pPr>
+        <w:pStyle w:val="Heading1"/>
+        <w:rPr>
+          <w:lang w:val="en-US"/>
+        </w:rPr>
+      </w:pPr>
+      <w:r>
+        <w:rPr>
+          <w:lang w:val="en-US"/>
+        </w:rPr>
+        <w:lastRenderedPageBreak/>
+        <w:t>Database Details</w:t>
+      </w:r>
+    </w:p>
+    <w:p>
+      <w:r>
+        <w:t xml:space="preserve">In order to keep the back end </w:t>
+      </w:r>
+      <w:r>
+        <w:t>API</w:t>
+      </w:r>
+      <w:r>
+        <w:t xml:space="preserve"> layer simple, entity framework migration approach is used. It creates the </w:t>
+      </w:r>
+      <w:r>
+        <w:t xml:space="preserve">desired database </w:t>
+      </w:r>
+      <w:r>
+        <w:rPr>
+          <w:b/>
+          <w:bCs/>
+          <w:i/>
+          <w:iCs/>
+        </w:rPr>
+        <w:t>FreedomToInsureUserDB</w:t>
+      </w:r>
+      <w:r>
+        <w:rPr>
+          <w:b/>
+          <w:bCs/>
+          <w:i/>
+          <w:iCs/>
+        </w:rPr>
+        <w:t xml:space="preserve"> </w:t>
+      </w:r>
+      <w:r>
+        <w:t xml:space="preserve">in the SQL server. This database have only 1 table called </w:t>
+      </w:r>
+      <w:r>
+        <w:rPr>
+          <w:b/>
+          <w:bCs/>
+          <w:i/>
+          <w:iCs/>
+        </w:rPr>
+        <w:t>User</w:t>
+      </w:r>
+      <w:r>
+        <w:rPr>
+          <w:b/>
+          <w:bCs/>
+          <w:i/>
+          <w:iCs/>
+        </w:rPr>
+        <w:t xml:space="preserve"> </w:t>
+      </w:r>
+      <w:r>
+        <w:t>with the default admin user details (see data). The snapshot is shown below:</w:t>
+      </w:r>
+    </w:p>
+    <w:p>
+      <w:pPr>
+        <w:jc w:val="center"/>
+      </w:pPr>
+      <w:r>
+        <w:rPr>
+          <w:noProof/>
+        </w:rPr>
+        <w:drawing>
+          <wp:inline distT="0" distB="0" distL="0" distR="0" wp14:anchorId="387C9256" wp14:editId="1E06B3D4">
+            <wp:extent cx="4724400" cy="5857875"/>
+            <wp:effectExtent l="0" t="0" r="0" b="9525"/>
+            <wp:docPr id="4" name="Picture 4"/>
+            <wp:cNvGraphicFramePr>
+              <a:graphicFrameLocks xmlns:a="http://schemas.openxmlformats.org/drawingml/2006/main" noChangeAspect="1"/>
+            </wp:cNvGraphicFramePr>
+            <a:graphic xmlns:a="http://schemas.openxmlformats.org/drawingml/2006/main">
+              <a:graphicData uri="http://schemas.openxmlformats.org/drawingml/2006/picture">
+                <pic:pic xmlns:pic="http://schemas.openxmlformats.org/drawingml/2006/picture">
+                  <pic:nvPicPr>
+                    <pic:cNvPr id="1" name=""/>
+                    <pic:cNvPicPr/>
+                  </pic:nvPicPr>
+                  <pic:blipFill>
+                    <a:blip r:embed="rId14"/>
+                    <a:stretch>
+                      <a:fillRect/>
+                    </a:stretch>
+                  </pic:blipFill>
+                  <pic:spPr>
+                    <a:xfrm>
+                      <a:off x="0" y="0"/>
                       <a:ext cx="4724400" cy="5857875"/>
                     </a:xfrm>
                     <a:prstGeom prst="rect">
@@ -1521,7 +1624,7 @@
       <w:r>
         <w:t xml:space="preserve"> end point </w:t>
       </w:r>
-      <w:hyperlink r:id="rId14" w:history="1">
+      <w:hyperlink r:id="rId15" w:history="1">
         <w:r>
           <w:rPr>
             <w:rStyle w:val="Hyperlink"/>
@@ -1557,6 +1660,7 @@
         </w:numPr>
       </w:pPr>
       <w:r>
+        <w:lastRenderedPageBreak/>
         <w:t xml:space="preserve">On success, </w:t>
       </w:r>
       <w:r>
@@ -1604,7 +1708,7 @@
       <w:r>
         <w:t xml:space="preserve"> end point </w:t>
       </w:r>
-      <w:hyperlink r:id="rId15" w:history="1">
+      <w:hyperlink r:id="rId16" w:history="1">
         <w:r>
           <w:rPr>
             <w:rStyle w:val="Hyperlink"/>
@@ -1648,7 +1752,6 @@
         <w:ind w:left="360"/>
       </w:pPr>
       <w:r>
-        <w:lastRenderedPageBreak/>
         <w:t xml:space="preserve">At the moment due to shortage of time and for simplicity, the popups and user data grids are not implemented in React UI. The results can seen </w:t>
       </w:r>
       <w:r>
@@ -1688,7 +1791,7 @@
                     <pic:cNvPicPr/>
                   </pic:nvPicPr>
                   <pic:blipFill>
-                    <a:blip r:embed="rId16"/>
+                    <a:blip r:embed="rId17"/>
                     <a:stretch>
                       <a:fillRect/>
                     </a:stretch>
@@ -1711,6 +1814,7 @@
     </w:p>
     <w:p>
       <w:r>
+        <w:lastRenderedPageBreak/>
         <w:t>PostMan API testing tool can also be used to see the results of the web API</w:t>
       </w:r>
     </w:p>
@@ -1865,7 +1969,7 @@
   <w:abstractNum w:abstractNumId="1" w15:restartNumberingAfterBreak="0">
     <w:nsid w:val="42770DB4"/>
     <w:multiLevelType w:val="hybridMultilevel"/>
-    <w:tmpl w:val="BD6EA88C"/>
+    <w:tmpl w:val="19B0C210"/>
     <w:lvl w:ilvl="0" w:tplc="08090001">
       <w:start w:val="1"/>
       <w:numFmt w:val="bullet"/>
@@ -1875,7 +1979,7 @@
         <w:ind w:left="720" w:hanging="360"/>
       </w:pPr>
       <w:rPr>
-        <w:rFonts w:ascii="Symbol" w:hAnsi="Symbol" w:hint="default"/>
+        <w:rFonts w:ascii="Symbol" w:hAnsi="Symbol" w:cs="Symbol" w:hint="default"/>
       </w:rPr>
     </w:lvl>
     <w:lvl w:ilvl="1" w:tplc="08090003" w:tentative="1">

</xml_diff>